<commit_message>
Edited Design Document, Created new Jar file
</commit_message>
<xml_diff>
--- a/Documents/Design_Document/DesignDocument-Kevin.docx
+++ b/Documents/Design_Document/DesignDocument-Kevin.docx
@@ -26,8 +26,6 @@
       <w:r>
         <w:t>Introduction</w:t>
       </w:r>
-      <w:bookmarkStart w:id="0" w:name="_GoBack"/>
-      <w:bookmarkEnd w:id="0"/>
     </w:p>
     <w:p>
       <w:pPr>
@@ -55,7 +53,21 @@
           <w:rFonts w:ascii="Calibri" w:hAnsi="Calibri" w:cs="Calibri"/>
           <w:lang w:val="en-IE"/>
         </w:rPr>
-        <w:t xml:space="preserve"> system that monitors your driving performance per journey. Once the journey has concluded  a report is generated and available to view on your smart phone. The system should store every report</w:t>
+        <w:t xml:space="preserve"> system that monitors your driving performance per journey.</w:t>
+      </w:r>
+      <w:r>
+        <w:rPr>
+          <w:rFonts w:ascii="Calibri" w:hAnsi="Calibri" w:cs="Calibri"/>
+          <w:lang w:val="en-IE"/>
+        </w:rPr>
+        <w:t xml:space="preserve"> The systems uses a raspberry pi to connect to a OBDII dongle which pull all the data .</w:t>
+      </w:r>
+      <w:r>
+        <w:rPr>
+          <w:rFonts w:ascii="Calibri" w:hAnsi="Calibri" w:cs="Calibri"/>
+          <w:lang w:val="en-IE"/>
+        </w:rPr>
+        <w:t>Once the journey has concluded  a report is generated and available to view on your smart phone. The system should store every report</w:t>
       </w:r>
       <w:r>
         <w:rPr>
@@ -189,7 +201,37 @@
         <w:rPr>
           <w:rFonts w:ascii="Calibri" w:hAnsi="Calibri" w:cs="Calibri"/>
         </w:rPr>
-        <w:t xml:space="preserve">A laptop with either </w:t>
+        <w:t>A</w:t>
+      </w:r>
+      <w:r>
+        <w:rPr>
+          <w:rFonts w:ascii="Calibri" w:hAnsi="Calibri" w:cs="Calibri"/>
+        </w:rPr>
+        <w:t xml:space="preserve"> </w:t>
+      </w:r>
+      <w:r>
+        <w:rPr>
+          <w:rFonts w:ascii="Calibri" w:hAnsi="Calibri" w:cs="Calibri"/>
+        </w:rPr>
+        <w:t>Raspberry Pi running Raspbian</w:t>
+      </w:r>
+      <w:r>
+        <w:rPr>
+          <w:rFonts w:ascii="Calibri" w:hAnsi="Calibri" w:cs="Calibri"/>
+        </w:rPr>
+        <w:t xml:space="preserve"> </w:t>
+      </w:r>
+      <w:r>
+        <w:rPr>
+          <w:rFonts w:ascii="Calibri" w:hAnsi="Calibri" w:cs="Calibri"/>
+        </w:rPr>
+        <w:t xml:space="preserve">or a </w:t>
+      </w:r>
+      <w:r>
+        <w:rPr>
+          <w:rFonts w:ascii="Calibri" w:hAnsi="Calibri" w:cs="Calibri"/>
+        </w:rPr>
+        <w:t xml:space="preserve">laptop with either </w:t>
       </w:r>
       <w:proofErr w:type="spellStart"/>
       <w:r>
@@ -204,6 +246,12 @@
           <w:rFonts w:ascii="Calibri" w:hAnsi="Calibri" w:cs="Calibri"/>
         </w:rPr>
         <w:t xml:space="preserve"> Idea or Eclipse EE to run the Spring application</w:t>
+      </w:r>
+      <w:r>
+        <w:rPr>
+          <w:rFonts w:ascii="Calibri" w:hAnsi="Calibri" w:cs="Calibri"/>
+        </w:rPr>
+        <w:t xml:space="preserve"> </w:t>
       </w:r>
     </w:p>
     <w:p>
@@ -221,49 +269,50 @@
         <w:rPr>
           <w:rFonts w:ascii="Calibri" w:hAnsi="Calibri" w:cs="Calibri"/>
         </w:rPr>
-        <w:t>Either a Android or Apple device f</w:t>
-      </w:r>
+        <w:t>Either a Android or Apple device</w:t>
+      </w:r>
+      <w:r>
+        <w:rPr>
+          <w:rFonts w:ascii="Calibri" w:hAnsi="Calibri" w:cs="Calibri"/>
+        </w:rPr>
+        <w:t xml:space="preserve"> to run the Ionic Application</w:t>
+      </w:r>
+      <w:bookmarkStart w:id="0" w:name="_GoBack"/>
+      <w:bookmarkEnd w:id="0"/>
     </w:p>
     <w:p>
       <w:pPr>
-        <w:pStyle w:val="Heading1"/>
-      </w:pPr>
-      <w:r>
-        <w:t xml:space="preserve">3. </w:t>
-      </w:r>
-      <w:r>
-        <w:t>Technology Use</w:t>
-      </w:r>
-      <w:r>
-        <w:t>d</w:t>
-      </w:r>
-      <w:r>
-        <w:t xml:space="preserve"> and Why</w:t>
+        <w:pStyle w:val="ListParagraph"/>
+        <w:numPr>
+          <w:ilvl w:val="0"/>
+          <w:numId w:val="29"/>
+        </w:numPr>
+        <w:rPr>
+          <w:rFonts w:ascii="Calibri" w:hAnsi="Calibri" w:cs="Calibri"/>
+        </w:rPr>
+      </w:pPr>
+      <w:r>
+        <w:rPr>
+          <w:rFonts w:ascii="Calibri" w:hAnsi="Calibri" w:cs="Calibri"/>
+        </w:rPr>
+        <w:t>An OBDII Dongle</w:t>
       </w:r>
     </w:p>
     <w:p>
       <w:pPr>
-        <w:rPr>
-          <w:rFonts w:ascii="Calibri" w:hAnsi="Calibri" w:cs="Calibri"/>
-        </w:rPr>
-      </w:pPr>
-      <w:r>
-        <w:rPr>
-          <w:rFonts w:ascii="Calibri" w:hAnsi="Calibri" w:cs="Calibri"/>
-        </w:rPr>
-        <w:t>The application running on the Raspberry Pi will be implemented in Spring boot (</w:t>
-      </w:r>
-      <w:r>
-        <w:rPr>
-          <w:rFonts w:ascii="Calibri" w:hAnsi="Calibri" w:cs="Calibri"/>
-        </w:rPr>
-        <w:t>J</w:t>
-      </w:r>
-      <w:r>
-        <w:rPr>
-          <w:rFonts w:ascii="Calibri" w:hAnsi="Calibri" w:cs="Calibri"/>
-        </w:rPr>
-        <w:t xml:space="preserve">ava). The reason we have decided to program this in Spring Boot is because Spring has a great way of connecting to a database. In our case we are using MongoDB and both work very well together. Our Spring application connects to a car by a OBD 2 dongle. The connection is done by the com ports between P.C and OBD 2 dongle. </w:t>
+        <w:pStyle w:val="Heading1"/>
+      </w:pPr>
+      <w:r>
+        <w:t xml:space="preserve">3. </w:t>
+      </w:r>
+      <w:r>
+        <w:t>Technology Use</w:t>
+      </w:r>
+      <w:r>
+        <w:t>d</w:t>
+      </w:r>
+      <w:r>
+        <w:t xml:space="preserve"> and Why</w:t>
       </w:r>
     </w:p>
     <w:p>
@@ -276,75 +325,19 @@
         <w:rPr>
           <w:rFonts w:ascii="Calibri" w:hAnsi="Calibri" w:cs="Calibri"/>
         </w:rPr>
-        <w:t xml:space="preserve">On the server side of things we </w:t>
-      </w:r>
-      <w:r>
-        <w:rPr>
-          <w:rFonts w:ascii="Calibri" w:hAnsi="Calibri" w:cs="Calibri"/>
-        </w:rPr>
-        <w:t>will be</w:t>
-      </w:r>
-      <w:r>
-        <w:rPr>
-          <w:rFonts w:ascii="Calibri" w:hAnsi="Calibri" w:cs="Calibri"/>
-        </w:rPr>
-        <w:t xml:space="preserve"> running MongoDB to store the data from the Spring Boot application. </w:t>
-      </w:r>
-      <w:r>
-        <w:rPr>
-          <w:rFonts w:ascii="Calibri" w:hAnsi="Calibri" w:cs="Calibri"/>
-        </w:rPr>
-        <w:t>MongoDB stores data as documents in a binary representation called BSON (Binary JSON).</w:t>
-      </w:r>
-      <w:r>
-        <w:rPr>
-          <w:rFonts w:ascii="Calibri" w:hAnsi="Calibri" w:cs="Calibri"/>
-        </w:rPr>
-        <w:t xml:space="preserve"> </w:t>
-      </w:r>
-      <w:r>
-        <w:rPr>
-          <w:rFonts w:ascii="Calibri" w:hAnsi="Calibri" w:cs="Calibri"/>
-        </w:rPr>
-        <w:t xml:space="preserve">This makes life a lot easier when creating an API as the API needs to be in JSON format. For creating the API we will be using Node.js. Node will be using Mongoose to connect to the MongoDB, Express to create the sever, </w:t>
-      </w:r>
-      <w:r>
-        <w:rPr>
-          <w:rFonts w:ascii="Calibri" w:hAnsi="Calibri" w:cs="Calibri"/>
-        </w:rPr>
-        <w:t xml:space="preserve">Body Parser which parses the data from the MongoDB to JSON format. Lastly </w:t>
-      </w:r>
-      <w:proofErr w:type="spellStart"/>
-      <w:r>
-        <w:rPr>
-          <w:rFonts w:ascii="Calibri" w:hAnsi="Calibri" w:cs="Calibri"/>
-        </w:rPr>
-        <w:t>Cors</w:t>
-      </w:r>
-      <w:proofErr w:type="spellEnd"/>
-      <w:r>
-        <w:rPr>
-          <w:rFonts w:ascii="Calibri" w:hAnsi="Calibri" w:cs="Calibri"/>
-        </w:rPr>
-        <w:t xml:space="preserve"> will be used to assign the </w:t>
-      </w:r>
-      <w:r>
-        <w:rPr>
-          <w:rFonts w:ascii="Calibri" w:hAnsi="Calibri" w:cs="Calibri"/>
-        </w:rPr>
-        <w:t xml:space="preserve">appropriate headers so applications can make requests to the API. The reasons for using Node.js is because it is fast, NPM is the Node.js packet manager and it is really good to use. It does a great job specifying and installing project dependencies, but also </w:t>
-      </w:r>
-      <w:r>
-        <w:rPr>
-          <w:rFonts w:ascii="Calibri" w:hAnsi="Calibri" w:cs="Calibri"/>
-        </w:rPr>
-        <w:t>obscures a great deal of complexities.</w:t>
-      </w:r>
-      <w:r>
-        <w:rPr>
-          <w:rFonts w:ascii="Calibri" w:hAnsi="Calibri" w:cs="Calibri"/>
-        </w:rPr>
-        <w:t xml:space="preserve"> All this technology will be hosted on a Digital Ocean Droplet. Digital Ocean make it easy to set up a server which already has MongoDB pre-installed. You can create a student account which gives you $50 free credit.</w:t>
+        <w:t>The application running on the Raspberry Pi will be implemented in Spring boot (</w:t>
+      </w:r>
+      <w:r>
+        <w:rPr>
+          <w:rFonts w:ascii="Calibri" w:hAnsi="Calibri" w:cs="Calibri"/>
+        </w:rPr>
+        <w:t>J</w:t>
+      </w:r>
+      <w:r>
+        <w:rPr>
+          <w:rFonts w:ascii="Calibri" w:hAnsi="Calibri" w:cs="Calibri"/>
+        </w:rPr>
+        <w:t xml:space="preserve">ava). The reason we have decided to program this in Spring Boot is because Spring has a great way of connecting to a database. In our case we are using MongoDB and both work very well together. Our Spring application connects to a car by a OBD 2 dongle. The connection is done by the com ports between P.C and OBD 2 dongle. </w:t>
       </w:r>
     </w:p>
     <w:p>
@@ -357,20 +350,95 @@
         <w:rPr>
           <w:rFonts w:ascii="Calibri" w:hAnsi="Calibri" w:cs="Calibri"/>
         </w:rPr>
+        <w:t xml:space="preserve">On the server side of things we </w:t>
+      </w:r>
+      <w:r>
+        <w:rPr>
+          <w:rFonts w:ascii="Calibri" w:hAnsi="Calibri" w:cs="Calibri"/>
+        </w:rPr>
+        <w:t>will be</w:t>
+      </w:r>
+      <w:r>
+        <w:rPr>
+          <w:rFonts w:ascii="Calibri" w:hAnsi="Calibri" w:cs="Calibri"/>
+        </w:rPr>
+        <w:t xml:space="preserve"> running MongoDB to store the data from the Spring Boot application. </w:t>
+      </w:r>
+      <w:r>
+        <w:rPr>
+          <w:rFonts w:ascii="Calibri" w:hAnsi="Calibri" w:cs="Calibri"/>
+        </w:rPr>
+        <w:t>MongoDB stores data as documents in a binary representation called BSON (Binary JSON).</w:t>
+      </w:r>
+      <w:r>
+        <w:rPr>
+          <w:rFonts w:ascii="Calibri" w:hAnsi="Calibri" w:cs="Calibri"/>
+        </w:rPr>
+        <w:t xml:space="preserve"> </w:t>
+      </w:r>
+      <w:r>
+        <w:rPr>
+          <w:rFonts w:ascii="Calibri" w:hAnsi="Calibri" w:cs="Calibri"/>
+        </w:rPr>
+        <w:t xml:space="preserve">This makes life a lot easier when creating an API as the API needs to be in JSON format. For creating the API we will be using Node.js. Node will be using Mongoose to connect to the MongoDB, Express to create the sever, </w:t>
+      </w:r>
+      <w:r>
+        <w:rPr>
+          <w:rFonts w:ascii="Calibri" w:hAnsi="Calibri" w:cs="Calibri"/>
+        </w:rPr>
+        <w:t xml:space="preserve">Body Parser which parses the data from the MongoDB to JSON format. Lastly </w:t>
+      </w:r>
+      <w:proofErr w:type="spellStart"/>
+      <w:r>
+        <w:rPr>
+          <w:rFonts w:ascii="Calibri" w:hAnsi="Calibri" w:cs="Calibri"/>
+        </w:rPr>
+        <w:t>Cors</w:t>
+      </w:r>
+      <w:proofErr w:type="spellEnd"/>
+      <w:r>
+        <w:rPr>
+          <w:rFonts w:ascii="Calibri" w:hAnsi="Calibri" w:cs="Calibri"/>
+        </w:rPr>
+        <w:t xml:space="preserve"> will be used to assign the </w:t>
+      </w:r>
+      <w:r>
+        <w:rPr>
+          <w:rFonts w:ascii="Calibri" w:hAnsi="Calibri" w:cs="Calibri"/>
+        </w:rPr>
+        <w:t>appropriate headers so applications can make requests to the API. The reasons for using Node.js is because it is fast, NPM is the Node.js packet manager and it is really good to use. It does a great job specifying and installing project dependencies, but also obscures a great deal of complexities.</w:t>
+      </w:r>
+      <w:r>
+        <w:rPr>
+          <w:rFonts w:ascii="Calibri" w:hAnsi="Calibri" w:cs="Calibri"/>
+        </w:rPr>
+        <w:t xml:space="preserve"> </w:t>
+      </w:r>
+      <w:r>
+        <w:rPr>
+          <w:rFonts w:ascii="Calibri" w:hAnsi="Calibri" w:cs="Calibri"/>
+        </w:rPr>
         <w:lastRenderedPageBreak/>
+        <w:t>All this technology will be hosted on a Digital Ocean Droplet. Digital Ocean make it easy to set up a server which already has MongoDB pre-installed. You can create a student account which gives you $50 free credit.</w:t>
+      </w:r>
+    </w:p>
+    <w:p>
+      <w:pPr>
+        <w:rPr>
+          <w:rFonts w:ascii="Calibri" w:hAnsi="Calibri" w:cs="Calibri"/>
+        </w:rPr>
+      </w:pPr>
+      <w:r>
+        <w:rPr>
+          <w:rFonts w:ascii="Calibri" w:hAnsi="Calibri" w:cs="Calibri"/>
+        </w:rPr>
         <w:t>For the mobile application side we have decided to go with Ionic</w:t>
       </w:r>
       <w:r>
         <w:rPr>
           <w:rFonts w:ascii="Calibri" w:hAnsi="Calibri" w:cs="Calibri"/>
         </w:rPr>
-        <w:t xml:space="preserve">. </w:t>
-      </w:r>
-      <w:r>
-        <w:rPr>
-          <w:rFonts w:ascii="Calibri" w:hAnsi="Calibri" w:cs="Calibri"/>
-        </w:rPr>
-        <w:t>Ionic is an HTML5 mobile app development framework targeted at building hybrid mobile apps. Hybrid apps are essentially small websites running in a browser shell in an app that have access to the native platform layer</w:t>
+        <w:t>. Ionic is an HTML5 mobile app development framework targeted at building hybrid mobile apps. Hybrid apps are essentially small websites running in a browser shell in an app that have access to the native platform layer</w:t>
       </w:r>
       <w:r>
         <w:rPr>
@@ -3240,587 +3308,6 @@
 </w:styles>
 </file>
 
-<file path=word/glossary/document.xml><?xml version="1.0" encoding="utf-8"?>
-<w:glossaryDocument xmlns:wpc="http://schemas.microsoft.com/office/word/2010/wordprocessingCanvas" xmlns:cx="http://schemas.microsoft.com/office/drawing/2014/chartex" xmlns:cx1="http://schemas.microsoft.com/office/drawing/2015/9/8/chartex" xmlns:cx2="http://schemas.microsoft.com/office/drawing/2015/10/21/chartex" xmlns:cx3="http://schemas.microsoft.com/office/drawing/2016/5/9/chartex" xmlns:cx4="http://schemas.microsoft.com/office/drawing/2016/5/10/chartex" xmlns:cx5="http://schemas.microsoft.com/office/drawing/2016/5/11/chartex" xmlns:cx6="http://schemas.microsoft.com/office/drawing/2016/5/12/chartex" xmlns:cx7="http://schemas.microsoft.com/office/drawing/2016/5/13/chartex" xmlns:cx8="http://schemas.microsoft.com/office/drawing/2016/5/14/chartex" xmlns:mc="http://schemas.openxmlformats.org/markup-compatibility/2006" xmlns:aink="http://schemas.microsoft.com/office/drawing/2016/ink" xmlns:am3d="http://schemas.microsoft.com/office/drawing/2017/model3d" xmlns:o="urn:schemas-microsoft-com:office:office" xmlns:r="http://schemas.openxmlformats.org/officeDocument/2006/relationships" xmlns:m="http://schemas.openxmlformats.org/officeDocument/2006/math" xmlns:v="urn:schemas-microsoft-com:vml" xmlns:wp14="http://schemas.microsoft.com/office/word/2010/wordprocessingDrawing" xmlns:wp="http://schemas.openxmlformats.org/drawingml/2006/wordprocessingDrawing" xmlns:w10="urn:schemas-microsoft-com:office:word" xmlns:w="http://schemas.openxmlformats.org/wordprocessingml/2006/main" xmlns:w14="http://schemas.microsoft.com/office/word/2010/wordml" xmlns:w15="http://schemas.microsoft.com/office/word/2012/wordml" xmlns:w16cid="http://schemas.microsoft.com/office/word/2016/wordml/cid" xmlns:w16se="http://schemas.microsoft.com/office/word/2015/wordml/symex" xmlns:wpg="http://schemas.microsoft.com/office/word/2010/wordprocessingGroup" xmlns:wpi="http://schemas.microsoft.com/office/word/2010/wordprocessingInk" xmlns:wne="http://schemas.microsoft.com/office/word/2006/wordml" xmlns:wps="http://schemas.microsoft.com/office/word/2010/wordprocessingShape" mc:Ignorable="w14 w15 w16se w16cid wp14"/>
-</file>
-
-<file path=word/glossary/fontTable.xml><?xml version="1.0" encoding="utf-8"?>
-<w:fonts xmlns:mc="http://schemas.openxmlformats.org/markup-compatibility/2006" xmlns:r="http://schemas.openxmlformats.org/officeDocument/2006/relationships" xmlns:w="http://schemas.openxmlformats.org/wordprocessingml/2006/main" xmlns:w14="http://schemas.microsoft.com/office/word/2010/wordml" xmlns:w15="http://schemas.microsoft.com/office/word/2012/wordml" xmlns:w16cid="http://schemas.microsoft.com/office/word/2016/wordml/cid" xmlns:w16se="http://schemas.microsoft.com/office/word/2015/wordml/symex" mc:Ignorable="w14 w15 w16se w16cid">
-  <w:font w:name="Symbol">
-    <w:panose1 w:val="05050102010706020507"/>
-    <w:charset w:val="02"/>
-    <w:family w:val="roman"/>
-    <w:pitch w:val="variable"/>
-    <w:sig w:usb0="00000000" w:usb1="10000000" w:usb2="00000000" w:usb3="00000000" w:csb0="80000000" w:csb1="00000000"/>
-  </w:font>
-  <w:font w:name="Times New Roman">
-    <w:panose1 w:val="02020603050405020304"/>
-    <w:charset w:val="00"/>
-    <w:family w:val="roman"/>
-    <w:pitch w:val="variable"/>
-    <w:sig w:usb0="E0002EFF" w:usb1="C000785B" w:usb2="00000009" w:usb3="00000000" w:csb0="000001FF" w:csb1="00000000"/>
-  </w:font>
-  <w:font w:name="Courier New">
-    <w:panose1 w:val="02070309020205020404"/>
-    <w:charset w:val="00"/>
-    <w:family w:val="modern"/>
-    <w:pitch w:val="fixed"/>
-    <w:sig w:usb0="E0002EFF" w:usb1="C0007843" w:usb2="00000009" w:usb3="00000000" w:csb0="000001FF" w:csb1="00000000"/>
-  </w:font>
-  <w:font w:name="Wingdings">
-    <w:panose1 w:val="05000000000000000000"/>
-    <w:charset w:val="02"/>
-    <w:family w:val="auto"/>
-    <w:pitch w:val="variable"/>
-    <w:sig w:usb0="00000000" w:usb1="10000000" w:usb2="00000000" w:usb3="00000000" w:csb0="80000000" w:csb1="00000000"/>
-  </w:font>
-  <w:font w:name="Candara">
-    <w:panose1 w:val="020E0502030303020204"/>
-    <w:charset w:val="00"/>
-    <w:family w:val="swiss"/>
-    <w:pitch w:val="variable"/>
-    <w:sig w:usb0="A00002EF" w:usb1="4000A44B" w:usb2="00000000" w:usb3="00000000" w:csb0="0000019F" w:csb1="00000000"/>
-  </w:font>
-  <w:font w:name="STKaiti">
-    <w:altName w:val="SimSun"/>
-    <w:charset w:val="86"/>
-    <w:family w:val="auto"/>
-    <w:pitch w:val="variable"/>
-    <w:sig w:usb0="00000287" w:usb1="080F0000" w:usb2="00000010" w:usb3="00000000" w:csb0="0004009F" w:csb1="00000000"/>
-  </w:font>
-  <w:font w:name="Tahoma">
-    <w:panose1 w:val="020B0604030504040204"/>
-    <w:charset w:val="00"/>
-    <w:family w:val="swiss"/>
-    <w:pitch w:val="variable"/>
-    <w:sig w:usb0="E1002EFF" w:usb1="C000605B" w:usb2="00000029" w:usb3="00000000" w:csb0="000101FF" w:csb1="00000000"/>
-  </w:font>
-  <w:font w:name="Calibri">
-    <w:panose1 w:val="020F0502020204030204"/>
-    <w:charset w:val="00"/>
-    <w:family w:val="swiss"/>
-    <w:pitch w:val="variable"/>
-    <w:sig w:usb0="E0002AFF" w:usb1="C000247B" w:usb2="00000009" w:usb3="00000000" w:csb0="000001FF" w:csb1="00000000"/>
-  </w:font>
-  <w:font w:name="Segoe UI">
-    <w:panose1 w:val="020B0502040204020203"/>
-    <w:charset w:val="00"/>
-    <w:family w:val="swiss"/>
-    <w:pitch w:val="variable"/>
-    <w:sig w:usb0="20002A87" w:usb1="00000000" w:usb2="00000000" w:usb3="00000000" w:csb0="000001FF" w:csb1="00000000"/>
-  </w:font>
-  <w:font w:name="Consolas">
-    <w:panose1 w:val="020B0609020204030204"/>
-    <w:charset w:val="00"/>
-    <w:family w:val="modern"/>
-    <w:pitch w:val="fixed"/>
-    <w:sig w:usb0="E00002FF" w:usb1="0000FCFF" w:usb2="00000001" w:usb3="00000000" w:csb0="0000019F" w:csb1="00000000"/>
-  </w:font>
-  <w:font w:name="Calibri Light">
-    <w:panose1 w:val="020F0302020204030204"/>
-    <w:charset w:val="00"/>
-    <w:family w:val="swiss"/>
-    <w:pitch w:val="variable"/>
-    <w:sig w:usb0="E0002AFF" w:usb1="C000247B" w:usb2="00000009" w:usb3="00000000" w:csb0="000001FF" w:csb1="00000000"/>
-  </w:font>
-</w:fonts>
-</file>
-
-<file path=word/glossary/settings.xml><?xml version="1.0" encoding="utf-8"?>
-<w:settings xmlns:mc="http://schemas.openxmlformats.org/markup-compatibility/2006" xmlns:o="urn:schemas-microsoft-com:office:office" xmlns:r="http://schemas.openxmlformats.org/officeDocument/2006/relationships" xmlns:m="http://schemas.openxmlformats.org/officeDocument/2006/math" xmlns:v="urn:schemas-microsoft-com:vml" xmlns:w10="urn:schemas-microsoft-com:office:word" xmlns:w="http://schemas.openxmlformats.org/wordprocessingml/2006/main" xmlns:w14="http://schemas.microsoft.com/office/word/2010/wordml" xmlns:w15="http://schemas.microsoft.com/office/word/2012/wordml" xmlns:w16cid="http://schemas.microsoft.com/office/word/2016/wordml/cid" xmlns:w16se="http://schemas.microsoft.com/office/word/2015/wordml/symex" xmlns:sl="http://schemas.openxmlformats.org/schemaLibrary/2006/main" mc:Ignorable="w14 w15 w16se w16cid">
-  <w:view w:val="normal"/>
-  <w:defaultTabStop w:val="720"/>
-  <w:characterSpacingControl w:val="doNotCompress"/>
-  <w:compat>
-    <w:useFELayout/>
-    <w:compatSetting w:name="compatibilityMode" w:uri="http://schemas.microsoft.com/office/word" w:val="15"/>
-    <w:compatSetting w:name="overrideTableStyleFontSizeAndJustification" w:uri="http://schemas.microsoft.com/office/word" w:val="1"/>
-    <w:compatSetting w:name="enableOpenTypeFeatures" w:uri="http://schemas.microsoft.com/office/word" w:val="1"/>
-    <w:compatSetting w:name="doNotFlipMirrorIndents" w:uri="http://schemas.microsoft.com/office/word" w:val="1"/>
-    <w:compatSetting w:name="differentiateMultirowTableHeaders" w:uri="http://schemas.microsoft.com/office/word" w:val="1"/>
-    <w:compatSetting w:name="useWord2013TrackBottomHyphenation" w:uri="http://schemas.microsoft.com/office/word" w:val="0"/>
-  </w:compat>
-  <w:rsids>
-    <w:rsidRoot w:val="00862EED"/>
-    <w:rsid w:val="004B0328"/>
-    <w:rsid w:val="00862EED"/>
-  </w:rsids>
-  <m:mathPr>
-    <m:mathFont m:val="Cambria Math"/>
-    <m:brkBin m:val="before"/>
-    <m:brkBinSub m:val="--"/>
-    <m:smallFrac m:val="0"/>
-    <m:dispDef/>
-    <m:lMargin m:val="0"/>
-    <m:rMargin m:val="0"/>
-    <m:defJc m:val="centerGroup"/>
-    <m:wrapIndent m:val="1440"/>
-    <m:intLim m:val="subSup"/>
-    <m:naryLim m:val="undOvr"/>
-  </m:mathPr>
-  <w:themeFontLang w:val="en-IE"/>
-  <w:clrSchemeMapping w:bg1="light1" w:t1="dark1" w:bg2="light2" w:t2="dark2" w:accent1="accent1" w:accent2="accent2" w:accent3="accent3" w:accent4="accent4" w:accent5="accent5" w:accent6="accent6" w:hyperlink="hyperlink" w:followedHyperlink="followedHyperlink"/>
-  <w:decimalSymbol w:val="."/>
-  <w:listSeparator w:val=","/>
-  <w15:chartTrackingRefBased/>
-</w:settings>
-</file>
-
-<file path=word/glossary/styles.xml><?xml version="1.0" encoding="utf-8"?>
-<w:styles xmlns:mc="http://schemas.openxmlformats.org/markup-compatibility/2006" xmlns:r="http://schemas.openxmlformats.org/officeDocument/2006/relationships" xmlns:w="http://schemas.openxmlformats.org/wordprocessingml/2006/main" xmlns:w14="http://schemas.microsoft.com/office/word/2010/wordml" xmlns:w15="http://schemas.microsoft.com/office/word/2012/wordml" xmlns:w16cid="http://schemas.microsoft.com/office/word/2016/wordml/cid" xmlns:w16se="http://schemas.microsoft.com/office/word/2015/wordml/symex" mc:Ignorable="w14 w15 w16se w16cid">
-  <w:docDefaults>
-    <w:rPrDefault>
-      <w:rPr>
-        <w:rFonts w:asciiTheme="minorHAnsi" w:eastAsiaTheme="minorEastAsia" w:hAnsiTheme="minorHAnsi" w:cstheme="minorBidi"/>
-        <w:sz w:val="22"/>
-        <w:szCs w:val="22"/>
-        <w:lang w:val="en-IE" w:eastAsia="en-IE" w:bidi="ar-SA"/>
-      </w:rPr>
-    </w:rPrDefault>
-    <w:pPrDefault>
-      <w:pPr>
-        <w:spacing w:after="160" w:line="259" w:lineRule="auto"/>
-      </w:pPr>
-    </w:pPrDefault>
-  </w:docDefaults>
-  <w:latentStyles w:defLockedState="0" w:defUIPriority="99" w:defSemiHidden="0" w:defUnhideWhenUsed="0" w:defQFormat="0" w:count="375">
-    <w:lsdException w:name="Normal" w:uiPriority="0" w:qFormat="1"/>
-    <w:lsdException w:name="heading 1" w:uiPriority="9" w:qFormat="1"/>
-    <w:lsdException w:name="heading 2" w:semiHidden="1" w:uiPriority="9" w:unhideWhenUsed="1" w:qFormat="1"/>
-    <w:lsdException w:name="heading 3" w:semiHidden="1" w:uiPriority="9" w:unhideWhenUsed="1" w:qFormat="1"/>
-    <w:lsdException w:name="heading 4" w:semiHidden="1" w:uiPriority="9" w:unhideWhenUsed="1" w:qFormat="1"/>
-    <w:lsdException w:name="heading 5" w:semiHidden="1" w:uiPriority="9" w:unhideWhenUsed="1" w:qFormat="1"/>
-    <w:lsdException w:name="heading 6" w:semiHidden="1" w:uiPriority="9" w:unhideWhenUsed="1" w:qFormat="1"/>
-    <w:lsdException w:name="heading 7" w:semiHidden="1" w:uiPriority="9" w:unhideWhenUsed="1" w:qFormat="1"/>
-    <w:lsdException w:name="heading 8" w:semiHidden="1" w:uiPriority="9" w:unhideWhenUsed="1" w:qFormat="1"/>
-    <w:lsdException w:name="heading 9" w:semiHidden="1" w:uiPriority="9" w:unhideWhenUsed="1" w:qFormat="1"/>
-    <w:lsdException w:name="index 1" w:semiHidden="1" w:unhideWhenUsed="1"/>
-    <w:lsdException w:name="index 2" w:semiHidden="1" w:unhideWhenUsed="1"/>
-    <w:lsdException w:name="index 3" w:semiHidden="1" w:unhideWhenUsed="1"/>
-    <w:lsdException w:name="index 4" w:semiHidden="1" w:unhideWhenUsed="1"/>
-    <w:lsdException w:name="index 5" w:semiHidden="1" w:unhideWhenUsed="1"/>
-    <w:lsdException w:name="index 6" w:semiHidden="1" w:unhideWhenUsed="1"/>
-    <w:lsdException w:name="index 7" w:semiHidden="1" w:unhideWhenUsed="1"/>
-    <w:lsdException w:name="index 8" w:semiHidden="1" w:unhideWhenUsed="1"/>
-    <w:lsdException w:name="index 9" w:semiHidden="1" w:unhideWhenUsed="1"/>
-    <w:lsdException w:name="toc 1" w:semiHidden="1" w:uiPriority="39" w:unhideWhenUsed="1"/>
-    <w:lsdException w:name="toc 2" w:semiHidden="1" w:uiPriority="39" w:unhideWhenUsed="1"/>
-    <w:lsdException w:name="toc 3" w:semiHidden="1" w:uiPriority="39" w:unhideWhenUsed="1"/>
-    <w:lsdException w:name="toc 4" w:semiHidden="1" w:uiPriority="39" w:unhideWhenUsed="1"/>
-    <w:lsdException w:name="toc 5" w:semiHidden="1" w:uiPriority="39" w:unhideWhenUsed="1"/>
-    <w:lsdException w:name="toc 6" w:semiHidden="1" w:uiPriority="39" w:unhideWhenUsed="1"/>
-    <w:lsdException w:name="toc 7" w:semiHidden="1" w:uiPriority="39" w:unhideWhenUsed="1"/>
-    <w:lsdException w:name="toc 8" w:semiHidden="1" w:uiPriority="39" w:unhideWhenUsed="1"/>
-    <w:lsdException w:name="toc 9" w:semiHidden="1" w:uiPriority="39" w:unhideWhenUsed="1"/>
-    <w:lsdException w:name="Normal Indent" w:semiHidden="1" w:unhideWhenUsed="1"/>
-    <w:lsdException w:name="footnote text" w:semiHidden="1" w:unhideWhenUsed="1"/>
-    <w:lsdException w:name="annotation text" w:semiHidden="1" w:unhideWhenUsed="1"/>
-    <w:lsdException w:name="header" w:semiHidden="1" w:unhideWhenUsed="1"/>
-    <w:lsdException w:name="footer" w:semiHidden="1" w:unhideWhenUsed="1"/>
-    <w:lsdException w:name="index heading" w:semiHidden="1" w:unhideWhenUsed="1"/>
-    <w:lsdException w:name="caption" w:semiHidden="1" w:uiPriority="35" w:unhideWhenUsed="1" w:qFormat="1"/>
-    <w:lsdException w:name="table of figures" w:semiHidden="1" w:unhideWhenUsed="1"/>
-    <w:lsdException w:name="envelope address" w:semiHidden="1" w:unhideWhenUsed="1"/>
-    <w:lsdException w:name="envelope return" w:semiHidden="1" w:unhideWhenUsed="1"/>
-    <w:lsdException w:name="footnote reference" w:semiHidden="1" w:unhideWhenUsed="1"/>
-    <w:lsdException w:name="annotation reference" w:semiHidden="1" w:unhideWhenUsed="1"/>
-    <w:lsdException w:name="line number" w:semiHidden="1" w:unhideWhenUsed="1"/>
-    <w:lsdException w:name="page number" w:semiHidden="1" w:unhideWhenUsed="1"/>
-    <w:lsdException w:name="endnote reference" w:semiHidden="1" w:unhideWhenUsed="1"/>
-    <w:lsdException w:name="endnote text" w:semiHidden="1" w:unhideWhenUsed="1"/>
-    <w:lsdException w:name="table of authorities" w:semiHidden="1" w:unhideWhenUsed="1"/>
-    <w:lsdException w:name="macro" w:semiHidden="1" w:unhideWhenUsed="1"/>
-    <w:lsdException w:name="toa heading" w:semiHidden="1" w:unhideWhenUsed="1"/>
-    <w:lsdException w:name="List" w:semiHidden="1" w:unhideWhenUsed="1"/>
-    <w:lsdException w:name="List Bullet" w:semiHidden="1" w:unhideWhenUsed="1"/>
-    <w:lsdException w:name="List Number" w:semiHidden="1" w:unhideWhenUsed="1"/>
-    <w:lsdException w:name="List 2" w:semiHidden="1" w:unhideWhenUsed="1"/>
-    <w:lsdException w:name="List 3" w:semiHidden="1" w:unhideWhenUsed="1"/>
-    <w:lsdException w:name="List 4" w:semiHidden="1" w:unhideWhenUsed="1"/>
-    <w:lsdException w:name="List 5" w:semiHidden="1" w:unhideWhenUsed="1"/>
-    <w:lsdException w:name="List Bullet 2" w:semiHidden="1" w:unhideWhenUsed="1"/>
-    <w:lsdException w:name="List Bullet 3" w:semiHidden="1" w:unhideWhenUsed="1"/>
-    <w:lsdException w:name="List Bullet 4" w:semiHidden="1" w:unhideWhenUsed="1"/>
-    <w:lsdException w:name="List Bullet 5" w:semiHidden="1" w:unhideWhenUsed="1"/>
-    <w:lsdException w:name="List Number 2" w:semiHidden="1" w:unhideWhenUsed="1"/>
-    <w:lsdException w:name="List Number 3" w:semiHidden="1" w:unhideWhenUsed="1"/>
-    <w:lsdException w:name="List Number 4" w:semiHidden="1" w:unhideWhenUsed="1"/>
-    <w:lsdException w:name="List Number 5" w:semiHidden="1" w:unhideWhenUsed="1"/>
-    <w:lsdException w:name="Title" w:uiPriority="10" w:qFormat="1"/>
-    <w:lsdException w:name="Closing" w:semiHidden="1" w:unhideWhenUsed="1"/>
-    <w:lsdException w:name="Signature" w:semiHidden="1" w:unhideWhenUsed="1"/>
-    <w:lsdException w:name="Default Paragraph Font" w:semiHidden="1" w:uiPriority="1" w:unhideWhenUsed="1"/>
-    <w:lsdException w:name="Body Text" w:semiHidden="1" w:unhideWhenUsed="1"/>
-    <w:lsdException w:name="Body Text Indent" w:semiHidden="1" w:unhideWhenUsed="1"/>
-    <w:lsdException w:name="List Continue" w:semiHidden="1" w:unhideWhenUsed="1"/>
-    <w:lsdException w:name="List Continue 2" w:semiHidden="1" w:unhideWhenUsed="1"/>
-    <w:lsdException w:name="List Continue 3" w:semiHidden="1" w:unhideWhenUsed="1"/>
-    <w:lsdException w:name="List Continue 4" w:semiHidden="1" w:unhideWhenUsed="1"/>
-    <w:lsdException w:name="List Continue 5" w:semiHidden="1" w:unhideWhenUsed="1"/>
-    <w:lsdException w:name="Message Header" w:semiHidden="1" w:unhideWhenUsed="1"/>
-    <w:lsdException w:name="Subtitle" w:uiPriority="11" w:qFormat="1"/>
-    <w:lsdException w:name="Salutation" w:semiHidden="1" w:unhideWhenUsed="1"/>
-    <w:lsdException w:name="Date" w:semiHidden="1" w:unhideWhenUsed="1"/>
-    <w:lsdException w:name="Body Text First Indent" w:semiHidden="1" w:unhideWhenUsed="1"/>
-    <w:lsdException w:name="Body Text First Indent 2" w:semiHidden="1" w:unhideWhenUsed="1"/>
-    <w:lsdException w:name="Note Heading" w:semiHidden="1" w:unhideWhenUsed="1"/>
-    <w:lsdException w:name="Body Text 2" w:semiHidden="1" w:unhideWhenUsed="1"/>
-    <w:lsdException w:name="Body Text 3" w:semiHidden="1" w:unhideWhenUsed="1"/>
-    <w:lsdException w:name="Body Text Indent 2" w:semiHidden="1" w:unhideWhenUsed="1"/>
-    <w:lsdException w:name="Body Text Indent 3" w:semiHidden="1" w:unhideWhenUsed="1"/>
-    <w:lsdException w:name="Block Text" w:semiHidden="1" w:unhideWhenUsed="1"/>
-    <w:lsdException w:name="Hyperlink" w:semiHidden="1" w:unhideWhenUsed="1"/>
-    <w:lsdException w:name="FollowedHyperlink" w:semiHidden="1" w:unhideWhenUsed="1"/>
-    <w:lsdException w:name="Strong" w:uiPriority="22" w:qFormat="1"/>
-    <w:lsdException w:name="Emphasis" w:uiPriority="20" w:qFormat="1"/>
-    <w:lsdException w:name="Document Map" w:semiHidden="1" w:unhideWhenUsed="1"/>
-    <w:lsdException w:name="Plain Text" w:semiHidden="1" w:unhideWhenUsed="1"/>
-    <w:lsdException w:name="E-mail Signature" w:semiHidden="1" w:unhideWhenUsed="1"/>
-    <w:lsdException w:name="HTML Top of Form" w:semiHidden="1" w:unhideWhenUsed="1"/>
-    <w:lsdException w:name="HTML Bottom of Form" w:semiHidden="1" w:unhideWhenUsed="1"/>
-    <w:lsdException w:name="Normal (Web)" w:semiHidden="1" w:unhideWhenUsed="1"/>
-    <w:lsdException w:name="HTML Acronym" w:semiHidden="1" w:unhideWhenUsed="1"/>
-    <w:lsdException w:name="HTML Address" w:semiHidden="1" w:unhideWhenUsed="1"/>
-    <w:lsdException w:name="HTML Cite" w:semiHidden="1" w:unhideWhenUsed="1"/>
-    <w:lsdException w:name="HTML Code" w:semiHidden="1" w:unhideWhenUsed="1"/>
-    <w:lsdException w:name="HTML Definition" w:semiHidden="1" w:unhideWhenUsed="1"/>
-    <w:lsdException w:name="HTML Keyboard" w:semiHidden="1" w:unhideWhenUsed="1"/>
-    <w:lsdException w:name="HTML Preformatted" w:semiHidden="1" w:unhideWhenUsed="1"/>
-    <w:lsdException w:name="HTML Sample" w:semiHidden="1" w:unhideWhenUsed="1"/>
-    <w:lsdException w:name="HTML Typewriter" w:semiHidden="1" w:unhideWhenUsed="1"/>
-    <w:lsdException w:name="HTML Variable" w:semiHidden="1" w:unhideWhenUsed="1"/>
-    <w:lsdException w:name="Normal Table" w:semiHidden="1" w:unhideWhenUsed="1"/>
-    <w:lsdException w:name="annotation subject" w:semiHidden="1" w:unhideWhenUsed="1"/>
-    <w:lsdException w:name="No List" w:semiHidden="1" w:unhideWhenUsed="1"/>
-    <w:lsdException w:name="Outline List 1" w:semiHidden="1" w:unhideWhenUsed="1"/>
-    <w:lsdException w:name="Outline List 2" w:semiHidden="1" w:unhideWhenUsed="1"/>
-    <w:lsdException w:name="Outline List 3" w:semiHidden="1" w:unhideWhenUsed="1"/>
-    <w:lsdException w:name="Table Simple 1" w:semiHidden="1" w:unhideWhenUsed="1"/>
-    <w:lsdException w:name="Table Simple 2" w:semiHidden="1" w:unhideWhenUsed="1"/>
-    <w:lsdException w:name="Table Simple 3" w:semiHidden="1" w:unhideWhenUsed="1"/>
-    <w:lsdException w:name="Table Classic 1" w:semiHidden="1" w:unhideWhenUsed="1"/>
-    <w:lsdException w:name="Table Classic 2" w:semiHidden="1" w:unhideWhenUsed="1"/>
-    <w:lsdException w:name="Table Classic 3" w:semiHidden="1" w:unhideWhenUsed="1"/>
-    <w:lsdException w:name="Table Classic 4" w:semiHidden="1" w:unhideWhenUsed="1"/>
-    <w:lsdException w:name="Table Colorful 1" w:semiHidden="1" w:unhideWhenUsed="1"/>
-    <w:lsdException w:name="Table Colorful 2" w:semiHidden="1" w:unhideWhenUsed="1"/>
-    <w:lsdException w:name="Table Colorful 3" w:semiHidden="1" w:unhideWhenUsed="1"/>
-    <w:lsdException w:name="Table Columns 1" w:semiHidden="1" w:unhideWhenUsed="1"/>
-    <w:lsdException w:name="Table Columns 2" w:semiHidden="1" w:unhideWhenUsed="1"/>
-    <w:lsdException w:name="Table Columns 3" w:semiHidden="1" w:unhideWhenUsed="1"/>
-    <w:lsdException w:name="Table Columns 4" w:semiHidden="1" w:unhideWhenUsed="1"/>
-    <w:lsdException w:name="Table Columns 5" w:semiHidden="1" w:unhideWhenUsed="1"/>
-    <w:lsdException w:name="Table Grid 1" w:semiHidden="1" w:unhideWhenUsed="1"/>
-    <w:lsdException w:name="Table Grid 2" w:semiHidden="1" w:unhideWhenUsed="1"/>
-    <w:lsdException w:name="Table Grid 3" w:semiHidden="1" w:unhideWhenUsed="1"/>
-    <w:lsdException w:name="Table Grid 4" w:semiHidden="1" w:unhideWhenUsed="1"/>
-    <w:lsdException w:name="Table Grid 5" w:semiHidden="1" w:unhideWhenUsed="1"/>
-    <w:lsdException w:name="Table Grid 6" w:semiHidden="1" w:unhideWhenUsed="1"/>
-    <w:lsdException w:name="Table Grid 7" w:semiHidden="1" w:unhideWhenUsed="1"/>
-    <w:lsdException w:name="Table Grid 8" w:semiHidden="1" w:unhideWhenUsed="1"/>
-    <w:lsdException w:name="Table List 1" w:semiHidden="1" w:unhideWhenUsed="1"/>
-    <w:lsdException w:name="Table List 2" w:semiHidden="1" w:unhideWhenUsed="1"/>
-    <w:lsdException w:name="Table List 3" w:semiHidden="1" w:unhideWhenUsed="1"/>
-    <w:lsdException w:name="Table List 4" w:semiHidden="1" w:unhideWhenUsed="1"/>
-    <w:lsdException w:name="Table List 5" w:semiHidden="1" w:unhideWhenUsed="1"/>
-    <w:lsdException w:name="Table List 6" w:semiHidden="1" w:unhideWhenUsed="1"/>
-    <w:lsdException w:name="Table List 7" w:semiHidden="1" w:unhideWhenUsed="1"/>
-    <w:lsdException w:name="Table List 8" w:semiHidden="1" w:unhideWhenUsed="1"/>
-    <w:lsdException w:name="Table 3D effects 1" w:semiHidden="1" w:unhideWhenUsed="1"/>
-    <w:lsdException w:name="Table 3D effects 2" w:semiHidden="1" w:unhideWhenUsed="1"/>
-    <w:lsdException w:name="Table 3D effects 3" w:semiHidden="1" w:unhideWhenUsed="1"/>
-    <w:lsdException w:name="Table Contemporary" w:semiHidden="1" w:unhideWhenUsed="1"/>
-    <w:lsdException w:name="Table Elegant" w:semiHidden="1" w:unhideWhenUsed="1"/>
-    <w:lsdException w:name="Table Professional" w:semiHidden="1" w:unhideWhenUsed="1"/>
-    <w:lsdException w:name="Table Subtle 1" w:semiHidden="1" w:unhideWhenUsed="1"/>
-    <w:lsdException w:name="Table Subtle 2" w:semiHidden="1" w:unhideWhenUsed="1"/>
-    <w:lsdException w:name="Table Web 1" w:semiHidden="1" w:unhideWhenUsed="1"/>
-    <w:lsdException w:name="Table Web 2" w:semiHidden="1" w:unhideWhenUsed="1"/>
-    <w:lsdException w:name="Table Web 3" w:semiHidden="1" w:unhideWhenUsed="1"/>
-    <w:lsdException w:name="Balloon Text" w:semiHidden="1" w:unhideWhenUsed="1"/>
-    <w:lsdException w:name="Table Grid" w:uiPriority="39"/>
-    <w:lsdException w:name="Table Theme" w:semiHidden="1" w:unhideWhenUsed="1"/>
-    <w:lsdException w:name="Placeholder Text" w:semiHidden="1"/>
-    <w:lsdException w:name="No Spacing" w:uiPriority="1" w:qFormat="1"/>
-    <w:lsdException w:name="Light Shading" w:uiPriority="60"/>
-    <w:lsdException w:name="Light List" w:uiPriority="61"/>
-    <w:lsdException w:name="Light Grid" w:uiPriority="62"/>
-    <w:lsdException w:name="Medium Shading 1" w:uiPriority="63"/>
-    <w:lsdException w:name="Medium Shading 2" w:uiPriority="64"/>
-    <w:lsdException w:name="Medium List 1" w:uiPriority="65"/>
-    <w:lsdException w:name="Medium List 2" w:uiPriority="66"/>
-    <w:lsdException w:name="Medium Grid 1" w:uiPriority="67"/>
-    <w:lsdException w:name="Medium Grid 2" w:uiPriority="68"/>
-    <w:lsdException w:name="Medium Grid 3" w:uiPriority="69"/>
-    <w:lsdException w:name="Dark List" w:uiPriority="70"/>
-    <w:lsdException w:name="Colorful Shading" w:uiPriority="71"/>
-    <w:lsdException w:name="Colorful List" w:uiPriority="72"/>
-    <w:lsdException w:name="Colorful Grid" w:uiPriority="73"/>
-    <w:lsdException w:name="Light Shading Accent 1" w:uiPriority="60"/>
-    <w:lsdException w:name="Light List Accent 1" w:uiPriority="61"/>
-    <w:lsdException w:name="Light Grid Accent 1" w:uiPriority="62"/>
-    <w:lsdException w:name="Medium Shading 1 Accent 1" w:uiPriority="63"/>
-    <w:lsdException w:name="Medium Shading 2 Accent 1" w:uiPriority="64"/>
-    <w:lsdException w:name="Medium List 1 Accent 1" w:uiPriority="65"/>
-    <w:lsdException w:name="Revision" w:semiHidden="1"/>
-    <w:lsdException w:name="List Paragraph" w:uiPriority="34" w:qFormat="1"/>
-    <w:lsdException w:name="Quote" w:uiPriority="29" w:qFormat="1"/>
-    <w:lsdException w:name="Intense Quote" w:uiPriority="30" w:qFormat="1"/>
-    <w:lsdException w:name="Medium List 2 Accent 1" w:uiPriority="66"/>
-    <w:lsdException w:name="Medium Grid 1 Accent 1" w:uiPriority="67"/>
-    <w:lsdException w:name="Medium Grid 2 Accent 1" w:uiPriority="68"/>
-    <w:lsdException w:name="Medium Grid 3 Accent 1" w:uiPriority="69"/>
-    <w:lsdException w:name="Dark List Accent 1" w:uiPriority="70"/>
-    <w:lsdException w:name="Colorful Shading Accent 1" w:uiPriority="71"/>
-    <w:lsdException w:name="Colorful List Accent 1" w:uiPriority="72"/>
-    <w:lsdException w:name="Colorful Grid Accent 1" w:uiPriority="73"/>
-    <w:lsdException w:name="Light Shading Accent 2" w:uiPriority="60"/>
-    <w:lsdException w:name="Light List Accent 2" w:uiPriority="61"/>
-    <w:lsdException w:name="Light Grid Accent 2" w:uiPriority="62"/>
-    <w:lsdException w:name="Medium Shading 1 Accent 2" w:uiPriority="63"/>
-    <w:lsdException w:name="Medium Shading 2 Accent 2" w:uiPriority="64"/>
-    <w:lsdException w:name="Medium List 1 Accent 2" w:uiPriority="65"/>
-    <w:lsdException w:name="Medium List 2 Accent 2" w:uiPriority="66"/>
-    <w:lsdException w:name="Medium Grid 1 Accent 2" w:uiPriority="67"/>
-    <w:lsdException w:name="Medium Grid 2 Accent 2" w:uiPriority="68"/>
-    <w:lsdException w:name="Medium Grid 3 Accent 2" w:uiPriority="69"/>
-    <w:lsdException w:name="Dark List Accent 2" w:uiPriority="70"/>
-    <w:lsdException w:name="Colorful Shading Accent 2" w:uiPriority="71"/>
-    <w:lsdException w:name="Colorful List Accent 2" w:uiPriority="72"/>
-    <w:lsdException w:name="Colorful Grid Accent 2" w:uiPriority="73"/>
-    <w:lsdException w:name="Light Shading Accent 3" w:uiPriority="60"/>
-    <w:lsdException w:name="Light List Accent 3" w:uiPriority="61"/>
-    <w:lsdException w:name="Light Grid Accent 3" w:uiPriority="62"/>
-    <w:lsdException w:name="Medium Shading 1 Accent 3" w:uiPriority="63"/>
-    <w:lsdException w:name="Medium Shading 2 Accent 3" w:uiPriority="64"/>
-    <w:lsdException w:name="Medium List 1 Accent 3" w:uiPriority="65"/>
-    <w:lsdException w:name="Medium List 2 Accent 3" w:uiPriority="66"/>
-    <w:lsdException w:name="Medium Grid 1 Accent 3" w:uiPriority="67"/>
-    <w:lsdException w:name="Medium Grid 2 Accent 3" w:uiPriority="68"/>
-    <w:lsdException w:name="Medium Grid 3 Accent 3" w:uiPriority="69"/>
-    <w:lsdException w:name="Dark List Accent 3" w:uiPriority="70"/>
-    <w:lsdException w:name="Colorful Shading Accent 3" w:uiPriority="71"/>
-    <w:lsdException w:name="Colorful List Accent 3" w:uiPriority="72"/>
-    <w:lsdException w:name="Colorful Grid Accent 3" w:uiPriority="73"/>
-    <w:lsdException w:name="Light Shading Accent 4" w:uiPriority="60"/>
-    <w:lsdException w:name="Light List Accent 4" w:uiPriority="61"/>
-    <w:lsdException w:name="Light Grid Accent 4" w:uiPriority="62"/>
-    <w:lsdException w:name="Medium Shading 1 Accent 4" w:uiPriority="63"/>
-    <w:lsdException w:name="Medium Shading 2 Accent 4" w:uiPriority="64"/>
-    <w:lsdException w:name="Medium List 1 Accent 4" w:uiPriority="65"/>
-    <w:lsdException w:name="Medium List 2 Accent 4" w:uiPriority="66"/>
-    <w:lsdException w:name="Medium Grid 1 Accent 4" w:uiPriority="67"/>
-    <w:lsdException w:name="Medium Grid 2 Accent 4" w:uiPriority="68"/>
-    <w:lsdException w:name="Medium Grid 3 Accent 4" w:uiPriority="69"/>
-    <w:lsdException w:name="Dark List Accent 4" w:uiPriority="70"/>
-    <w:lsdException w:name="Colorful Shading Accent 4" w:uiPriority="71"/>
-    <w:lsdException w:name="Colorful List Accent 4" w:uiPriority="72"/>
-    <w:lsdException w:name="Colorful Grid Accent 4" w:uiPriority="73"/>
-    <w:lsdException w:name="Light Shading Accent 5" w:uiPriority="60"/>
-    <w:lsdException w:name="Light List Accent 5" w:uiPriority="61"/>
-    <w:lsdException w:name="Light Grid Accent 5" w:uiPriority="62"/>
-    <w:lsdException w:name="Medium Shading 1 Accent 5" w:uiPriority="63"/>
-    <w:lsdException w:name="Medium Shading 2 Accent 5" w:uiPriority="64"/>
-    <w:lsdException w:name="Medium List 1 Accent 5" w:uiPriority="65"/>
-    <w:lsdException w:name="Medium List 2 Accent 5" w:uiPriority="66"/>
-    <w:lsdException w:name="Medium Grid 1 Accent 5" w:uiPriority="67"/>
-    <w:lsdException w:name="Medium Grid 2 Accent 5" w:uiPriority="68"/>
-    <w:lsdException w:name="Medium Grid 3 Accent 5" w:uiPriority="69"/>
-    <w:lsdException w:name="Dark List Accent 5" w:uiPriority="70"/>
-    <w:lsdException w:name="Colorful Shading Accent 5" w:uiPriority="71"/>
-    <w:lsdException w:name="Colorful List Accent 5" w:uiPriority="72"/>
-    <w:lsdException w:name="Colorful Grid Accent 5" w:uiPriority="73"/>
-    <w:lsdException w:name="Light Shading Accent 6" w:uiPriority="60"/>
-    <w:lsdException w:name="Light List Accent 6" w:uiPriority="61"/>
-    <w:lsdException w:name="Light Grid Accent 6" w:uiPriority="62"/>
-    <w:lsdException w:name="Medium Shading 1 Accent 6" w:uiPriority="63"/>
-    <w:lsdException w:name="Medium Shading 2 Accent 6" w:uiPriority="64"/>
-    <w:lsdException w:name="Medium List 1 Accent 6" w:uiPriority="65"/>
-    <w:lsdException w:name="Medium List 2 Accent 6" w:uiPriority="66"/>
-    <w:lsdException w:name="Medium Grid 1 Accent 6" w:uiPriority="67"/>
-    <w:lsdException w:name="Medium Grid 2 Accent 6" w:uiPriority="68"/>
-    <w:lsdException w:name="Medium Grid 3 Accent 6" w:uiPriority="69"/>
-    <w:lsdException w:name="Dark List Accent 6" w:uiPriority="70"/>
-    <w:lsdException w:name="Colorful Shading Accent 6" w:uiPriority="71"/>
-    <w:lsdException w:name="Colorful List Accent 6" w:uiPriority="72"/>
-    <w:lsdException w:name="Colorful Grid Accent 6" w:uiPriority="73"/>
-    <w:lsdException w:name="Subtle Emphasis" w:uiPriority="19" w:qFormat="1"/>
-    <w:lsdException w:name="Intense Emphasis" w:uiPriority="21" w:qFormat="1"/>
-    <w:lsdException w:name="Subtle Reference" w:uiPriority="31" w:qFormat="1"/>
-    <w:lsdException w:name="Intense Reference" w:uiPriority="32" w:qFormat="1"/>
-    <w:lsdException w:name="Book Title" w:uiPriority="33" w:qFormat="1"/>
-    <w:lsdException w:name="Bibliography" w:semiHidden="1" w:uiPriority="37" w:unhideWhenUsed="1"/>
-    <w:lsdException w:name="TOC Heading" w:semiHidden="1" w:uiPriority="39" w:unhideWhenUsed="1" w:qFormat="1"/>
-    <w:lsdException w:name="Plain Table 1" w:uiPriority="41"/>
-    <w:lsdException w:name="Plain Table 2" w:uiPriority="42"/>
-    <w:lsdException w:name="Plain Table 3" w:uiPriority="43"/>
-    <w:lsdException w:name="Plain Table 4" w:uiPriority="44"/>
-    <w:lsdException w:name="Plain Table 5" w:uiPriority="45"/>
-    <w:lsdException w:name="Grid Table Light" w:uiPriority="40"/>
-    <w:lsdException w:name="Grid Table 1 Light" w:uiPriority="46"/>
-    <w:lsdException w:name="Grid Table 2" w:uiPriority="47"/>
-    <w:lsdException w:name="Grid Table 3" w:uiPriority="48"/>
-    <w:lsdException w:name="Grid Table 4" w:uiPriority="49"/>
-    <w:lsdException w:name="Grid Table 5 Dark" w:uiPriority="50"/>
-    <w:lsdException w:name="Grid Table 6 Colorful" w:uiPriority="51"/>
-    <w:lsdException w:name="Grid Table 7 Colorful" w:uiPriority="52"/>
-    <w:lsdException w:name="Grid Table 1 Light Accent 1" w:uiPriority="46"/>
-    <w:lsdException w:name="Grid Table 2 Accent 1" w:uiPriority="47"/>
-    <w:lsdException w:name="Grid Table 3 Accent 1" w:uiPriority="48"/>
-    <w:lsdException w:name="Grid Table 4 Accent 1" w:uiPriority="49"/>
-    <w:lsdException w:name="Grid Table 5 Dark Accent 1" w:uiPriority="50"/>
-    <w:lsdException w:name="Grid Table 6 Colorful Accent 1" w:uiPriority="51"/>
-    <w:lsdException w:name="Grid Table 7 Colorful Accent 1" w:uiPriority="52"/>
-    <w:lsdException w:name="Grid Table 1 Light Accent 2" w:uiPriority="46"/>
-    <w:lsdException w:name="Grid Table 2 Accent 2" w:uiPriority="47"/>
-    <w:lsdException w:name="Grid Table 3 Accent 2" w:uiPriority="48"/>
-    <w:lsdException w:name="Grid Table 4 Accent 2" w:uiPriority="49"/>
-    <w:lsdException w:name="Grid Table 5 Dark Accent 2" w:uiPriority="50"/>
-    <w:lsdException w:name="Grid Table 6 Colorful Accent 2" w:uiPriority="51"/>
-    <w:lsdException w:name="Grid Table 7 Colorful Accent 2" w:uiPriority="52"/>
-    <w:lsdException w:name="Grid Table 1 Light Accent 3" w:uiPriority="46"/>
-    <w:lsdException w:name="Grid Table 2 Accent 3" w:uiPriority="47"/>
-    <w:lsdException w:name="Grid Table 3 Accent 3" w:uiPriority="48"/>
-    <w:lsdException w:name="Grid Table 4 Accent 3" w:uiPriority="49"/>
-    <w:lsdException w:name="Grid Table 5 Dark Accent 3" w:uiPriority="50"/>
-    <w:lsdException w:name="Grid Table 6 Colorful Accent 3" w:uiPriority="51"/>
-    <w:lsdException w:name="Grid Table 7 Colorful Accent 3" w:uiPriority="52"/>
-    <w:lsdException w:name="Grid Table 1 Light Accent 4" w:uiPriority="46"/>
-    <w:lsdException w:name="Grid Table 2 Accent 4" w:uiPriority="47"/>
-    <w:lsdException w:name="Grid Table 3 Accent 4" w:uiPriority="48"/>
-    <w:lsdException w:name="Grid Table 4 Accent 4" w:uiPriority="49"/>
-    <w:lsdException w:name="Grid Table 5 Dark Accent 4" w:uiPriority="50"/>
-    <w:lsdException w:name="Grid Table 6 Colorful Accent 4" w:uiPriority="51"/>
-    <w:lsdException w:name="Grid Table 7 Colorful Accent 4" w:uiPriority="52"/>
-    <w:lsdException w:name="Grid Table 1 Light Accent 5" w:uiPriority="46"/>
-    <w:lsdException w:name="Grid Table 2 Accent 5" w:uiPriority="47"/>
-    <w:lsdException w:name="Grid Table 3 Accent 5" w:uiPriority="48"/>
-    <w:lsdException w:name="Grid Table 4 Accent 5" w:uiPriority="49"/>
-    <w:lsdException w:name="Grid Table 5 Dark Accent 5" w:uiPriority="50"/>
-    <w:lsdException w:name="Grid Table 6 Colorful Accent 5" w:uiPriority="51"/>
-    <w:lsdException w:name="Grid Table 7 Colorful Accent 5" w:uiPriority="52"/>
-    <w:lsdException w:name="Grid Table 1 Light Accent 6" w:uiPriority="46"/>
-    <w:lsdException w:name="Grid Table 2 Accent 6" w:uiPriority="47"/>
-    <w:lsdException w:name="Grid Table 3 Accent 6" w:uiPriority="48"/>
-    <w:lsdException w:name="Grid Table 4 Accent 6" w:uiPriority="49"/>
-    <w:lsdException w:name="Grid Table 5 Dark Accent 6" w:uiPriority="50"/>
-    <w:lsdException w:name="Grid Table 6 Colorful Accent 6" w:uiPriority="51"/>
-    <w:lsdException w:name="Grid Table 7 Colorful Accent 6" w:uiPriority="52"/>
-    <w:lsdException w:name="List Table 1 Light" w:uiPriority="46"/>
-    <w:lsdException w:name="List Table 2" w:uiPriority="47"/>
-    <w:lsdException w:name="List Table 3" w:uiPriority="48"/>
-    <w:lsdException w:name="List Table 4" w:uiPriority="49"/>
-    <w:lsdException w:name="List Table 5 Dark" w:uiPriority="50"/>
-    <w:lsdException w:name="List Table 6 Colorful" w:uiPriority="51"/>
-    <w:lsdException w:name="List Table 7 Colorful" w:uiPriority="52"/>
-    <w:lsdException w:name="List Table 1 Light Accent 1" w:uiPriority="46"/>
-    <w:lsdException w:name="List Table 2 Accent 1" w:uiPriority="47"/>
-    <w:lsdException w:name="List Table 3 Accent 1" w:uiPriority="48"/>
-    <w:lsdException w:name="List Table 4 Accent 1" w:uiPriority="49"/>
-    <w:lsdException w:name="List Table 5 Dark Accent 1" w:uiPriority="50"/>
-    <w:lsdException w:name="List Table 6 Colorful Accent 1" w:uiPriority="51"/>
-    <w:lsdException w:name="List Table 7 Colorful Accent 1" w:uiPriority="52"/>
-    <w:lsdException w:name="List Table 1 Light Accent 2" w:uiPriority="46"/>
-    <w:lsdException w:name="List Table 2 Accent 2" w:uiPriority="47"/>
-    <w:lsdException w:name="List Table 3 Accent 2" w:uiPriority="48"/>
-    <w:lsdException w:name="List Table 4 Accent 2" w:uiPriority="49"/>
-    <w:lsdException w:name="List Table 5 Dark Accent 2" w:uiPriority="50"/>
-    <w:lsdException w:name="List Table 6 Colorful Accent 2" w:uiPriority="51"/>
-    <w:lsdException w:name="List Table 7 Colorful Accent 2" w:uiPriority="52"/>
-    <w:lsdException w:name="List Table 1 Light Accent 3" w:uiPriority="46"/>
-    <w:lsdException w:name="List Table 2 Accent 3" w:uiPriority="47"/>
-    <w:lsdException w:name="List Table 3 Accent 3" w:uiPriority="48"/>
-    <w:lsdException w:name="List Table 4 Accent 3" w:uiPriority="49"/>
-    <w:lsdException w:name="List Table 5 Dark Accent 3" w:uiPriority="50"/>
-    <w:lsdException w:name="List Table 6 Colorful Accent 3" w:uiPriority="51"/>
-    <w:lsdException w:name="List Table 7 Colorful Accent 3" w:uiPriority="52"/>
-    <w:lsdException w:name="List Table 1 Light Accent 4" w:uiPriority="46"/>
-    <w:lsdException w:name="List Table 2 Accent 4" w:uiPriority="47"/>
-    <w:lsdException w:name="List Table 3 Accent 4" w:uiPriority="48"/>
-    <w:lsdException w:name="List Table 4 Accent 4" w:uiPriority="49"/>
-    <w:lsdException w:name="List Table 5 Dark Accent 4" w:uiPriority="50"/>
-    <w:lsdException w:name="List Table 6 Colorful Accent 4" w:uiPriority="51"/>
-    <w:lsdException w:name="List Table 7 Colorful Accent 4" w:uiPriority="52"/>
-    <w:lsdException w:name="List Table 1 Light Accent 5" w:uiPriority="46"/>
-    <w:lsdException w:name="List Table 2 Accent 5" w:uiPriority="47"/>
-    <w:lsdException w:name="List Table 3 Accent 5" w:uiPriority="48"/>
-    <w:lsdException w:name="List Table 4 Accent 5" w:uiPriority="49"/>
-    <w:lsdException w:name="List Table 5 Dark Accent 5" w:uiPriority="50"/>
-    <w:lsdException w:name="List Table 6 Colorful Accent 5" w:uiPriority="51"/>
-    <w:lsdException w:name="List Table 7 Colorful Accent 5" w:uiPriority="52"/>
-    <w:lsdException w:name="List Table 1 Light Accent 6" w:uiPriority="46"/>
-    <w:lsdException w:name="List Table 2 Accent 6" w:uiPriority="47"/>
-    <w:lsdException w:name="List Table 3 Accent 6" w:uiPriority="48"/>
-    <w:lsdException w:name="List Table 4 Accent 6" w:uiPriority="49"/>
-    <w:lsdException w:name="List Table 5 Dark Accent 6" w:uiPriority="50"/>
-    <w:lsdException w:name="List Table 6 Colorful Accent 6" w:uiPriority="51"/>
-    <w:lsdException w:name="List Table 7 Colorful Accent 6" w:uiPriority="52"/>
-    <w:lsdException w:name="Mention" w:semiHidden="1" w:unhideWhenUsed="1"/>
-    <w:lsdException w:name="Smart Hyperlink" w:semiHidden="1" w:unhideWhenUsed="1"/>
-    <w:lsdException w:name="Hashtag" w:semiHidden="1" w:unhideWhenUsed="1"/>
-    <w:lsdException w:name="Unresolved Mention" w:semiHidden="1" w:unhideWhenUsed="1"/>
-  </w:latentStyles>
-  <w:style w:type="paragraph" w:default="1" w:styleId="Normal">
-    <w:name w:val="Normal"/>
-    <w:qFormat/>
-  </w:style>
-  <w:style w:type="character" w:default="1" w:styleId="DefaultParagraphFont">
-    <w:name w:val="Default Paragraph Font"/>
-    <w:uiPriority w:val="1"/>
-    <w:semiHidden/>
-    <w:unhideWhenUsed/>
-  </w:style>
-  <w:style w:type="table" w:default="1" w:styleId="TableNormal">
-    <w:name w:val="Normal Table"/>
-    <w:uiPriority w:val="99"/>
-    <w:semiHidden/>
-    <w:unhideWhenUsed/>
-    <w:tblPr>
-      <w:tblInd w:w="0" w:type="dxa"/>
-      <w:tblCellMar>
-        <w:top w:w="0" w:type="dxa"/>
-        <w:left w:w="108" w:type="dxa"/>
-        <w:bottom w:w="0" w:type="dxa"/>
-        <w:right w:w="108" w:type="dxa"/>
-      </w:tblCellMar>
-    </w:tblPr>
-  </w:style>
-  <w:style w:type="numbering" w:default="1" w:styleId="NoList">
-    <w:name w:val="No List"/>
-    <w:uiPriority w:val="99"/>
-    <w:semiHidden/>
-    <w:unhideWhenUsed/>
-  </w:style>
-  <w:style w:type="paragraph" w:customStyle="1" w:styleId="87AA5FE4FEDA4105A648215F53FBBE21">
-    <w:name w:val="87AA5FE4FEDA4105A648215F53FBBE21"/>
-    <w:rsid w:val="00862EED"/>
-  </w:style>
-  <w:style w:type="paragraph" w:customStyle="1" w:styleId="2433B8B67539456BA5D55A999C1FD519">
-    <w:name w:val="2433B8B67539456BA5D55A999C1FD519"/>
-    <w:rsid w:val="00862EED"/>
-  </w:style>
-  <w:style w:type="paragraph" w:customStyle="1" w:styleId="36601AC8EF2E4993A46C60FD3DC3DFCF">
-    <w:name w:val="36601AC8EF2E4993A46C60FD3DC3DFCF"/>
-    <w:rsid w:val="00862EED"/>
-  </w:style>
-  <w:style w:type="paragraph" w:customStyle="1" w:styleId="E38807A3CCF14F618000FCD4FED6F77C">
-    <w:name w:val="E38807A3CCF14F618000FCD4FED6F77C"/>
-    <w:rsid w:val="00862EED"/>
-  </w:style>
-  <w:style w:type="paragraph" w:customStyle="1" w:styleId="12DB12F442E24EBE87D76C3376A3B526">
-    <w:name w:val="12DB12F442E24EBE87D76C3376A3B526"/>
-    <w:rsid w:val="00862EED"/>
-  </w:style>
-</w:styles>
-</file>
-
-<file path=word/glossary/webSettings.xml><?xml version="1.0" encoding="utf-8"?>
-<w:webSettings xmlns:mc="http://schemas.openxmlformats.org/markup-compatibility/2006" xmlns:r="http://schemas.openxmlformats.org/officeDocument/2006/relationships" xmlns:w="http://schemas.openxmlformats.org/wordprocessingml/2006/main" xmlns:w14="http://schemas.microsoft.com/office/word/2010/wordml" xmlns:w15="http://schemas.microsoft.com/office/word/2012/wordml" xmlns:w16cid="http://schemas.microsoft.com/office/word/2016/wordml/cid" xmlns:w16se="http://schemas.microsoft.com/office/word/2015/wordml/symex" mc:Ignorable="w14 w15 w16se w16cid">
-  <w:optimizeForBrowser/>
-  <w:allowPNG/>
-</w:webSettings>
-</file>
-
 <file path=word/theme/theme1.xml><?xml version="1.0" encoding="utf-8"?>
 <a:theme xmlns:a="http://schemas.openxmlformats.org/drawingml/2006/main" name="Office Theme">
   <a:themeElements>

</xml_diff>

<commit_message>
added installation and configuration guide for raspberry pi
</commit_message>
<xml_diff>
--- a/Documents/Design_Document/DesignDocument-Kevin.docx
+++ b/Documents/Design_Document/DesignDocument-Kevin.docx
@@ -225,7 +225,15 @@
         <w:rPr>
           <w:rFonts w:ascii="Calibri" w:hAnsi="Calibri" w:cs="Calibri"/>
         </w:rPr>
-        <w:t xml:space="preserve">or a </w:t>
+        <w:t>and</w:t>
+      </w:r>
+      <w:bookmarkStart w:id="0" w:name="_GoBack"/>
+      <w:bookmarkEnd w:id="0"/>
+      <w:r>
+        <w:rPr>
+          <w:rFonts w:ascii="Calibri" w:hAnsi="Calibri" w:cs="Calibri"/>
+        </w:rPr>
+        <w:t xml:space="preserve"> a </w:t>
       </w:r>
       <w:r>
         <w:rPr>
@@ -277,8 +285,6 @@
         </w:rPr>
         <w:t xml:space="preserve"> to run the Ionic Application</w:t>
       </w:r>
-      <w:bookmarkStart w:id="0" w:name="_GoBack"/>
-      <w:bookmarkEnd w:id="0"/>
     </w:p>
     <w:p>
       <w:pPr>
@@ -337,7 +343,43 @@
         <w:rPr>
           <w:rFonts w:ascii="Calibri" w:hAnsi="Calibri" w:cs="Calibri"/>
         </w:rPr>
-        <w:t xml:space="preserve">ava). The reason we have decided to program this in Spring Boot is because Spring has a great way of connecting to a database. In our case we are using MongoDB and both work very well together. Our Spring application connects to a car by a OBD 2 dongle. The connection is done by the com ports between P.C and OBD 2 dongle. </w:t>
+        <w:t>ava). The reason we have decided to program this in Spring Boot is because Spring has a great way of connecting to a database. In our case we are using MongoDB and both work very well together. Our Spring application connects to a car by a OBD</w:t>
+      </w:r>
+      <w:r>
+        <w:rPr>
+          <w:rFonts w:ascii="Calibri" w:hAnsi="Calibri" w:cs="Calibri"/>
+        </w:rPr>
+        <w:t>II</w:t>
+      </w:r>
+      <w:r>
+        <w:rPr>
+          <w:rFonts w:ascii="Calibri" w:hAnsi="Calibri" w:cs="Calibri"/>
+        </w:rPr>
+        <w:t xml:space="preserve"> dongle. The connection is done by the </w:t>
+      </w:r>
+      <w:r>
+        <w:rPr>
+          <w:rFonts w:ascii="Calibri" w:hAnsi="Calibri" w:cs="Calibri"/>
+        </w:rPr>
+        <w:t>COM</w:t>
+      </w:r>
+      <w:r>
+        <w:rPr>
+          <w:rFonts w:ascii="Calibri" w:hAnsi="Calibri" w:cs="Calibri"/>
+        </w:rPr>
+        <w:t xml:space="preserve"> ports between P.C and OBD</w:t>
+      </w:r>
+      <w:r>
+        <w:rPr>
+          <w:rFonts w:ascii="Calibri" w:hAnsi="Calibri" w:cs="Calibri"/>
+        </w:rPr>
+        <w:t>II</w:t>
+      </w:r>
+      <w:r>
+        <w:rPr>
+          <w:rFonts w:ascii="Calibri" w:hAnsi="Calibri" w:cs="Calibri"/>
+        </w:rPr>
+        <w:t xml:space="preserve"> dongle. </w:t>
       </w:r>
     </w:p>
     <w:p>

</xml_diff>